<commit_message>
updated drawings and cad for markings for lasercut
</commit_message>
<xml_diff>
--- a/How to Build and Play Micro Golf.docx
+++ b/How to Build and Play Micro Golf.docx
@@ -582,8 +582,72 @@
       <w:r>
         <w:t>Divide the pieces up equally among the corners. These pieces are what make this game interesting.</w:t>
       </w:r>
+    </w:p>
+    <w:p>
+      <w:pPr>
+        <w:pStyle w:val="Heading2"/>
+      </w:pPr>
+      <w:r>
+        <w:t>Starting the Game</w:t>
+      </w:r>
+    </w:p>
+    <w:p>
+      <w:pPr>
+        <w:pStyle w:val="ListParagraph"/>
+        <w:numPr>
+          <w:ilvl w:val="0"/>
+          <w:numId w:val="6"/>
+        </w:numPr>
+      </w:pPr>
+      <w:r>
+        <w:t xml:space="preserve"> The First Choice you have is to choose a game mode. These each have difficulties of easy, medium, and hard. Beginners should start on easy, however seasoned golfers will love the thrill of the hard version.</w:t>
+      </w:r>
+    </w:p>
+    <w:p>
+      <w:pPr>
+        <w:pStyle w:val="ListParagraph"/>
+        <w:numPr>
+          <w:ilvl w:val="1"/>
+          <w:numId w:val="6"/>
+        </w:numPr>
+      </w:pPr>
+      <w:r>
+        <w:t xml:space="preserve">Basic Mode: This is the simplest way to play the game and recommended for all </w:t>
+      </w:r>
+      <w:proofErr w:type="gramStart"/>
+      <w:r>
+        <w:t>first time</w:t>
+      </w:r>
+      <w:proofErr w:type="gramEnd"/>
+      <w:r>
+        <w:t xml:space="preserve"> players</w:t>
+      </w:r>
+    </w:p>
+    <w:p>
+      <w:pPr>
+        <w:pStyle w:val="ListParagraph"/>
+        <w:numPr>
+          <w:ilvl w:val="1"/>
+          <w:numId w:val="6"/>
+        </w:numPr>
+      </w:pPr>
+      <w:r>
+        <w:t>Evil Genius: If you get frustrated when games get difficult, I’d skip this mode.</w:t>
+      </w:r>
       <w:bookmarkStart w:id="0" w:name="_GoBack"/>
       <w:bookmarkEnd w:id="0"/>
+    </w:p>
+    <w:p>
+      <w:pPr>
+        <w:pStyle w:val="ListParagraph"/>
+        <w:numPr>
+          <w:ilvl w:val="1"/>
+          <w:numId w:val="6"/>
+        </w:numPr>
+      </w:pPr>
+      <w:r>
+        <w:t>Party Play: Perfect for large parties, builds upon Basic Mode to allow for tournament style play</w:t>
+      </w:r>
     </w:p>
     <w:p>
       <w:pPr>
@@ -975,6 +1039,92 @@
     </w:lvl>
   </w:abstractNum>
   <w:abstractNum w:abstractNumId="4" w15:restartNumberingAfterBreak="0">
+    <w:nsid w:val="5D1E0846"/>
+    <w:multiLevelType w:val="hybridMultilevel"/>
+    <w:tmpl w:val="3608265E"/>
+    <w:lvl w:ilvl="0" w:tplc="0409000F">
+      <w:start w:val="1"/>
+      <w:numFmt w:val="decimal"/>
+      <w:lvlText w:val="%1."/>
+      <w:lvlJc w:val="left"/>
+      <w:pPr>
+        <w:ind w:left="720" w:hanging="360"/>
+      </w:pPr>
+    </w:lvl>
+    <w:lvl w:ilvl="1" w:tplc="04090019">
+      <w:start w:val="1"/>
+      <w:numFmt w:val="lowerLetter"/>
+      <w:lvlText w:val="%2."/>
+      <w:lvlJc w:val="left"/>
+      <w:pPr>
+        <w:ind w:left="1440" w:hanging="360"/>
+      </w:pPr>
+    </w:lvl>
+    <w:lvl w:ilvl="2" w:tplc="0409001B" w:tentative="1">
+      <w:start w:val="1"/>
+      <w:numFmt w:val="lowerRoman"/>
+      <w:lvlText w:val="%3."/>
+      <w:lvlJc w:val="right"/>
+      <w:pPr>
+        <w:ind w:left="2160" w:hanging="180"/>
+      </w:pPr>
+    </w:lvl>
+    <w:lvl w:ilvl="3" w:tplc="0409000F" w:tentative="1">
+      <w:start w:val="1"/>
+      <w:numFmt w:val="decimal"/>
+      <w:lvlText w:val="%4."/>
+      <w:lvlJc w:val="left"/>
+      <w:pPr>
+        <w:ind w:left="2880" w:hanging="360"/>
+      </w:pPr>
+    </w:lvl>
+    <w:lvl w:ilvl="4" w:tplc="04090019" w:tentative="1">
+      <w:start w:val="1"/>
+      <w:numFmt w:val="lowerLetter"/>
+      <w:lvlText w:val="%5."/>
+      <w:lvlJc w:val="left"/>
+      <w:pPr>
+        <w:ind w:left="3600" w:hanging="360"/>
+      </w:pPr>
+    </w:lvl>
+    <w:lvl w:ilvl="5" w:tplc="0409001B" w:tentative="1">
+      <w:start w:val="1"/>
+      <w:numFmt w:val="lowerRoman"/>
+      <w:lvlText w:val="%6."/>
+      <w:lvlJc w:val="right"/>
+      <w:pPr>
+        <w:ind w:left="4320" w:hanging="180"/>
+      </w:pPr>
+    </w:lvl>
+    <w:lvl w:ilvl="6" w:tplc="0409000F" w:tentative="1">
+      <w:start w:val="1"/>
+      <w:numFmt w:val="decimal"/>
+      <w:lvlText w:val="%7."/>
+      <w:lvlJc w:val="left"/>
+      <w:pPr>
+        <w:ind w:left="5040" w:hanging="360"/>
+      </w:pPr>
+    </w:lvl>
+    <w:lvl w:ilvl="7" w:tplc="04090019" w:tentative="1">
+      <w:start w:val="1"/>
+      <w:numFmt w:val="lowerLetter"/>
+      <w:lvlText w:val="%8."/>
+      <w:lvlJc w:val="left"/>
+      <w:pPr>
+        <w:ind w:left="5760" w:hanging="360"/>
+      </w:pPr>
+    </w:lvl>
+    <w:lvl w:ilvl="8" w:tplc="0409001B" w:tentative="1">
+      <w:start w:val="1"/>
+      <w:numFmt w:val="lowerRoman"/>
+      <w:lvlText w:val="%9."/>
+      <w:lvlJc w:val="right"/>
+      <w:pPr>
+        <w:ind w:left="6480" w:hanging="180"/>
+      </w:pPr>
+    </w:lvl>
+  </w:abstractNum>
+  <w:abstractNum w:abstractNumId="5" w15:restartNumberingAfterBreak="0">
     <w:nsid w:val="709B3D73"/>
     <w:multiLevelType w:val="hybridMultilevel"/>
     <w:tmpl w:val="60841B9A"/>
@@ -1070,10 +1220,13 @@
     <w:abstractNumId w:val="0"/>
   </w:num>
   <w:num w:numId="4">
-    <w:abstractNumId w:val="4"/>
+    <w:abstractNumId w:val="5"/>
   </w:num>
   <w:num w:numId="5">
     <w:abstractNumId w:val="2"/>
+  </w:num>
+  <w:num w:numId="6">
+    <w:abstractNumId w:val="4"/>
   </w:num>
 </w:numbering>
 </file>

</xml_diff>

<commit_message>
added evil genius mode
</commit_message>
<xml_diff>
--- a/How to Build and Play Micro Golf.docx
+++ b/How to Build and Play Micro Golf.docx
@@ -667,7 +667,13 @@
         </w:numPr>
       </w:pPr>
       <w:r>
-        <w:t>Party Play: Perfect for large parties, builds upon Basic Mode to allow for tournament style play</w:t>
+        <w:t>Party</w:t>
+      </w:r>
+      <w:r>
+        <w:t xml:space="preserve"> Mode: </w:t>
+      </w:r>
+      <w:r>
+        <w:t>Perfect for large parties, builds upon Basic Mode to allow for tournament style play</w:t>
       </w:r>
     </w:p>
     <w:p>
@@ -1027,6 +1033,43 @@
         <w:pStyle w:val="Heading2"/>
       </w:pPr>
       <w:r>
+        <w:t>Evil Genius</w:t>
+      </w:r>
+    </w:p>
+    <w:p>
+      <w:r>
+        <w:t>5 Players</w:t>
+      </w:r>
+    </w:p>
+    <w:p>
+      <w:r>
+        <w:t xml:space="preserve">Do you have what it takes to be the best evil genius? Your goal in the game is to stop all players from scoring. The average number of points is your score in this scenario. You </w:t>
+      </w:r>
+      <w:proofErr w:type="gramStart"/>
+      <w:r>
+        <w:t>are allowed to</w:t>
+      </w:r>
+      <w:proofErr w:type="gramEnd"/>
+      <w:r>
+        <w:t xml:space="preserve"> move pieces, and the players are encouraged to help each other. You do not have to buy pieces but can take a maximum of 4 actions. The difference however is that you get to move twice as many pieces as a normal player. The players can all make movements before taking strokes if they wish (by deferring stroke to after other players movements). This creates a team environment and plays </w:t>
+      </w:r>
+      <w:proofErr w:type="gramStart"/>
+      <w:r>
+        <w:t>similar to</w:t>
+      </w:r>
+      <w:proofErr w:type="gramEnd"/>
+      <w:r>
+        <w:t xml:space="preserve"> dungeons and dragons. The Evil genius switches after 2 rounds, with each player having a change to be the genius. The goal is to have the lowest average score as genius. This mode will likely cause a great deal of fights and test friendships. Maximums of 30 are still in play.</w:t>
+      </w:r>
+      <w:bookmarkStart w:id="0" w:name="_GoBack"/>
+      <w:bookmarkEnd w:id="0"/>
+    </w:p>
+    <w:p/>
+    <w:p>
+      <w:pPr>
+        <w:pStyle w:val="Heading2"/>
+      </w:pPr>
+      <w:r>
         <w:t>Party Mode</w:t>
       </w:r>
     </w:p>
@@ -1121,10 +1164,7 @@
         <w:t xml:space="preserve"> This tends to lend itself better to the more strategic players – the blockage of other players as opposed to just going straight for the hole can be beneficial here.</w:t>
       </w:r>
     </w:p>
-    <w:p>
-      <w:bookmarkStart w:id="0" w:name="_GoBack"/>
-      <w:bookmarkEnd w:id="0"/>
-    </w:p>
+    <w:p/>
     <w:p/>
     <w:p/>
     <w:p/>

</xml_diff>